<commit_message>
assignment 01 ~ 03
</commit_message>
<xml_diff>
--- a/src/assignment04/UML Draw.docx
+++ b/src/assignment04/UML Draw.docx
@@ -126,18 +126,21 @@
     <w:p>
       <w:r>
         <w:lastRenderedPageBreak/>
-        <w:t>D.</w:t>
+        <w:t>E</w:t>
       </w:r>
       <w:bookmarkStart w:id="0" w:name="_GoBack"/>
       <w:bookmarkEnd w:id="0"/>
+      <w:r>
+        <w:t>.</w:t>
+      </w:r>
     </w:p>
     <w:p>
       <w:r>
         <w:drawing>
-          <wp:inline distT="0" distB="0" distL="0" distR="0" wp14:anchorId="4C9AF005" wp14:editId="0A7B1C8A">
-            <wp:extent cx="5943600" cy="2210435"/>
-            <wp:effectExtent l="0" t="0" r="0" b="0"/>
-            <wp:docPr id="1" name="Picture 2" descr="PlantUML diagram"/>
+          <wp:inline distT="0" distB="0" distL="0" distR="0" wp14:anchorId="7FB23ACB" wp14:editId="308D1B06">
+            <wp:extent cx="5943600" cy="2202815"/>
+            <wp:effectExtent l="0" t="0" r="0" b="6985"/>
+            <wp:docPr id="2" name="Picture 2" descr="PlantUML diagram"/>
             <wp:cNvGraphicFramePr>
               <a:graphicFrameLocks xmlns:a="http://schemas.openxmlformats.org/drawingml/2006/main" noChangeAspect="1"/>
             </wp:cNvGraphicFramePr>
@@ -166,7 +169,7 @@
                   <pic:spPr bwMode="auto">
                     <a:xfrm>
                       <a:off x="0" y="0"/>
-                      <a:ext cx="5943600" cy="2210435"/>
+                      <a:ext cx="5943600" cy="2202815"/>
                     </a:xfrm>
                     <a:prstGeom prst="rect">
                       <a:avLst/>

</xml_diff>